<commit_message>
Added Agile reading material
</commit_message>
<xml_diff>
--- a/Agile Practices CA 1 Answers.docx
+++ b/Agile Practices CA 1 Answers.docx
@@ -186,6 +186,12 @@
         <w:tab/>
         <w:t xml:space="preserve">B) To plan the work for the upcoming sprint </w:t>
       </w:r>
+      <w:r>
+        <w:t>8</w:t>
+      </w:r>
+      <w:r>
+        <w:t>///</w:t>
+      </w:r>
     </w:p>
     <w:p>
       <w:r>
@@ -222,7 +228,14 @@
         <w:tab/>
         <w:t xml:space="preserve">C) By minimizing waste and focusing on delivering value efficiently </w:t>
       </w:r>
-    </w:p>
+      <w:r>
+        <w:t>\</w:t>
+      </w:r>
+      <w:r>
+        <w:t>1</w:t>
+      </w:r>
+    </w:p>
+    <w:p/>
     <w:p>
       <w:r>
         <w:t>25.</w:t>
@@ -261,6 +274,7 @@
     </w:p>
     <w:p>
       <w:r>
+        <w:lastRenderedPageBreak/>
         <w:t>29.</w:t>
       </w:r>
       <w:r>
@@ -270,7 +284,6 @@
     </w:p>
     <w:p>
       <w:r>
-        <w:lastRenderedPageBreak/>
         <w:t>30.</w:t>
       </w:r>
       <w:r>

</xml_diff>